<commit_message>
fix save doc, fill exam
</commit_message>
<xml_diff>
--- a/Pattern.docx
+++ b/Pattern.docx
@@ -367,95 +367,26 @@
         <w:rPr>
           <w:rFonts w:ascii="Times New Roman" w:hAnsi="Times New Roman" w:cs="Times New Roman"/>
           <w:bCs/>
-        </w:rPr>
-      </w:pPr>
-      <w:r>
-        <w:rPr>
-          <w:rFonts w:ascii="Times New Roman" w:hAnsi="Times New Roman" w:cs="Times New Roman"/>
-          <w:bCs/>
-        </w:rPr>
-        <w:t>- Общий анализ крови</w:t>
-      </w:r>
-    </w:p>
-    <w:p>
-      <w:pPr>
-        <w:spacing w:after="0" w:line="240" w:lineRule="auto"/>
-        <w:rPr>
-          <w:rFonts w:ascii="Times New Roman" w:hAnsi="Times New Roman" w:cs="Times New Roman"/>
-          <w:bCs/>
-        </w:rPr>
-      </w:pPr>
-      <w:r>
-        <w:rPr>
-          <w:rFonts w:ascii="Times New Roman" w:hAnsi="Times New Roman" w:cs="Times New Roman"/>
-          <w:bCs/>
-        </w:rPr>
-        <w:t>- Общий анализ мочи</w:t>
-      </w:r>
-    </w:p>
-    <w:p>
-      <w:pPr>
-        <w:spacing w:after="0" w:line="240" w:lineRule="auto"/>
-        <w:rPr>
-          <w:rFonts w:ascii="Times New Roman" w:hAnsi="Times New Roman" w:cs="Times New Roman"/>
-          <w:bCs/>
-        </w:rPr>
-      </w:pPr>
-      <w:r>
-        <w:rPr>
-          <w:rFonts w:ascii="Times New Roman" w:hAnsi="Times New Roman" w:cs="Times New Roman"/>
-          <w:bCs/>
-        </w:rPr>
-        <w:t xml:space="preserve">- Биохимический анализ крови (общий белок, АСТ, АЛТ, щелочная </w:t>
-      </w:r>
-      <w:proofErr w:type="spellStart"/>
-      <w:r>
-        <w:rPr>
-          <w:rFonts w:ascii="Times New Roman" w:hAnsi="Times New Roman" w:cs="Times New Roman"/>
-          <w:bCs/>
-        </w:rPr>
-        <w:t>фосфотаза</w:t>
-      </w:r>
-      <w:proofErr w:type="spellEnd"/>
-      <w:r>
-        <w:rPr>
-          <w:rFonts w:ascii="Times New Roman" w:hAnsi="Times New Roman" w:cs="Times New Roman"/>
-          <w:bCs/>
-        </w:rPr>
-        <w:t xml:space="preserve">, ГГТП, билирубин общий, билирубин прямой, амилаза панкреатическая, липаза, СРБ, </w:t>
-      </w:r>
-      <w:proofErr w:type="spellStart"/>
-      <w:r>
-        <w:rPr>
-          <w:rFonts w:ascii="Times New Roman" w:hAnsi="Times New Roman" w:cs="Times New Roman"/>
-          <w:bCs/>
-        </w:rPr>
-        <w:t>креатинин</w:t>
-      </w:r>
-      <w:proofErr w:type="spellEnd"/>
-      <w:r>
-        <w:rPr>
-          <w:rFonts w:ascii="Times New Roman" w:hAnsi="Times New Roman" w:cs="Times New Roman"/>
-          <w:bCs/>
-        </w:rPr>
-        <w:t>, мочевина, глюкоза)</w:t>
-      </w:r>
-    </w:p>
-    <w:p>
-      <w:pPr>
-        <w:spacing w:after="0" w:line="240" w:lineRule="auto"/>
-        <w:rPr>
-          <w:rFonts w:ascii="Times New Roman" w:hAnsi="Times New Roman" w:cs="Times New Roman"/>
-          <w:bCs/>
-        </w:rPr>
-      </w:pPr>
-      <w:r>
-        <w:rPr>
-          <w:rFonts w:ascii="Times New Roman" w:hAnsi="Times New Roman" w:cs="Times New Roman"/>
-          <w:bCs/>
-        </w:rPr>
-        <w:t>- ЭГДС</w:t>
-      </w:r>
+          <w:lang w:val="en-US"/>
+        </w:rPr>
+      </w:pPr>
+      <w:r>
+        <w:rPr>
+          <w:rFonts w:ascii="Times New Roman" w:hAnsi="Times New Roman" w:cs="Times New Roman"/>
+          <w:bCs/>
+        </w:rPr>
+        <w:t>&lt;</w:t>
+      </w:r>
+      <w:r>
+        <w:rPr>
+          <w:rFonts w:ascii="Times New Roman" w:hAnsi="Times New Roman" w:cs="Times New Roman"/>
+          <w:bCs/>
+          <w:lang w:val="en-US"/>
+        </w:rPr>
+        <w:t>EXAM&gt;</w:t>
+      </w:r>
+      <w:bookmarkStart w:id="0" w:name="_GoBack"/>
+      <w:bookmarkEnd w:id="0"/>
     </w:p>
     <w:p>
       <w:pPr>
@@ -535,16 +466,7 @@
           <w:rFonts w:ascii="Times New Roman" w:hAnsi="Times New Roman" w:cs="Times New Roman"/>
           <w:bCs/>
         </w:rPr>
-        <w:t>), крепкий чай, кофе, шоколад, м</w:t>
-      </w:r>
-      <w:bookmarkStart w:id="0" w:name="_GoBack"/>
-      <w:bookmarkEnd w:id="0"/>
-      <w:r>
-        <w:rPr>
-          <w:rFonts w:ascii="Times New Roman" w:hAnsi="Times New Roman" w:cs="Times New Roman"/>
-          <w:bCs/>
-        </w:rPr>
-        <w:t xml:space="preserve">ята, жирные сорта рыбы, мяса и продукты, вызывающие газообразование (сдоба, горячая выпечка, бобовые, черный хлеб, торты, пирожные, виноград, огурцы, газированные напитки). </w:t>
+        <w:t xml:space="preserve">), крепкий чай, кофе, шоколад, мята, жирные сорта рыбы, мяса и продукты, вызывающие газообразование (сдоба, горячая выпечка, бобовые, черный хлеб, торты, пирожные, виноград, огурцы, газированные напитки). </w:t>
       </w:r>
     </w:p>
     <w:p>

</xml_diff>

<commit_message>
fixed format docx. added other tab
</commit_message>
<xml_diff>
--- a/Pattern.docx
+++ b/Pattern.docx
@@ -226,7 +226,28 @@
           <w:b w:val="0"/>
           <w:shd w:val="clear" w:color="auto" w:fill="FFFFFF"/>
         </w:rPr>
-        <w:t>&lt;YEAR&gt;</w:t>
+        <w:t>&lt;</w:t>
+      </w:r>
+      <w:r>
+        <w:rPr>
+          <w:rStyle w:val="a4"/>
+          <w:rFonts w:ascii="Times New Roman" w:hAnsi="Times New Roman" w:cs="Times New Roman"/>
+          <w:b w:val="0"/>
+          <w:shd w:val="clear" w:color="auto" w:fill="FFFFFF"/>
+          <w:lang w:val="en-US"/>
+        </w:rPr>
+        <w:t>AGE</w:t>
+      </w:r>
+      <w:bookmarkStart w:id="0" w:name="_GoBack"/>
+      <w:bookmarkEnd w:id="0"/>
+      <w:r>
+        <w:rPr>
+          <w:rStyle w:val="a4"/>
+          <w:rFonts w:ascii="Times New Roman" w:hAnsi="Times New Roman" w:cs="Times New Roman"/>
+          <w:b w:val="0"/>
+          <w:shd w:val="clear" w:color="auto" w:fill="FFFFFF"/>
+        </w:rPr>
+        <w:t>&gt;</w:t>
       </w:r>
     </w:p>
     <w:p>
@@ -367,7 +388,6 @@
         <w:rPr>
           <w:rFonts w:ascii="Times New Roman" w:hAnsi="Times New Roman" w:cs="Times New Roman"/>
           <w:bCs/>
-          <w:lang w:val="en-US"/>
         </w:rPr>
       </w:pPr>
       <w:r>
@@ -383,10 +403,15 @@
           <w:bCs/>
           <w:lang w:val="en-US"/>
         </w:rPr>
-        <w:t>EXAM&gt;</w:t>
-      </w:r>
-      <w:bookmarkStart w:id="0" w:name="_GoBack"/>
-      <w:bookmarkEnd w:id="0"/>
+        <w:t>EXAM</w:t>
+      </w:r>
+      <w:r>
+        <w:rPr>
+          <w:rFonts w:ascii="Times New Roman" w:hAnsi="Times New Roman" w:cs="Times New Roman"/>
+          <w:bCs/>
+        </w:rPr>
+        <w:t>&gt;</w:t>
+      </w:r>
     </w:p>
     <w:p>
       <w:pPr>
@@ -419,189 +444,25 @@
         <w:spacing w:after="0" w:line="240" w:lineRule="auto"/>
         <w:rPr>
           <w:rFonts w:ascii="Times New Roman" w:hAnsi="Times New Roman" w:cs="Times New Roman"/>
+          <w:lang w:val="en-US"/>
+        </w:rPr>
+      </w:pPr>
+      <w:r>
+        <w:rPr>
+          <w:rFonts w:ascii="Times New Roman" w:hAnsi="Times New Roman" w:cs="Times New Roman"/>
           <w:bCs/>
-        </w:rPr>
-      </w:pPr>
-      <w:r>
+          <w:lang w:val="en-US"/>
+        </w:rPr>
+        <w:t>&lt;THERAPY&gt;</w:t>
+      </w:r>
+    </w:p>
+    <w:p>
+      <w:pPr>
+        <w:spacing w:after="0" w:line="240" w:lineRule="auto"/>
         <w:rPr>
           <w:rFonts w:ascii="Times New Roman" w:hAnsi="Times New Roman" w:cs="Times New Roman"/>
           <w:bCs/>
         </w:rPr>
-        <w:t>- Диетические рекомендации и рекомендации по модификации образа жизни при ГЭРБ:</w:t>
-      </w:r>
-    </w:p>
-    <w:p>
-      <w:pPr>
-        <w:pStyle w:val="a3"/>
-        <w:numPr>
-          <w:ilvl w:val="0"/>
-          <w:numId w:val="1"/>
-        </w:numPr>
-        <w:spacing w:after="0" w:line="240" w:lineRule="auto"/>
-        <w:rPr>
-          <w:rFonts w:ascii="Times New Roman" w:hAnsi="Times New Roman" w:cs="Times New Roman"/>
-          <w:bCs/>
-        </w:rPr>
-      </w:pPr>
-      <w:r>
-        <w:rPr>
-          <w:rFonts w:ascii="Times New Roman" w:hAnsi="Times New Roman" w:cs="Times New Roman"/>
-          <w:bCs/>
-        </w:rPr>
-        <w:t xml:space="preserve">Исключить: кислые продукты, горечи, продукты, обладающие раздражающим действием (томат, цитрусовые, томаты, чеснок, лук, пряные продукты, перец, </w:t>
-      </w:r>
-      <w:proofErr w:type="spellStart"/>
-      <w:proofErr w:type="gramStart"/>
-      <w:r>
-        <w:rPr>
-          <w:rFonts w:ascii="Times New Roman" w:hAnsi="Times New Roman" w:cs="Times New Roman"/>
-          <w:bCs/>
-        </w:rPr>
-        <w:t>алкоголь,маринады</w:t>
-      </w:r>
-      <w:proofErr w:type="spellEnd"/>
-      <w:proofErr w:type="gramEnd"/>
-      <w:r>
-        <w:rPr>
-          <w:rFonts w:ascii="Times New Roman" w:hAnsi="Times New Roman" w:cs="Times New Roman"/>
-          <w:bCs/>
-        </w:rPr>
-        <w:t xml:space="preserve">), крепкий чай, кофе, шоколад, мята, жирные сорта рыбы, мяса и продукты, вызывающие газообразование (сдоба, горячая выпечка, бобовые, черный хлеб, торты, пирожные, виноград, огурцы, газированные напитки). </w:t>
-      </w:r>
-    </w:p>
-    <w:p>
-      <w:pPr>
-        <w:pStyle w:val="a3"/>
-        <w:numPr>
-          <w:ilvl w:val="0"/>
-          <w:numId w:val="1"/>
-        </w:numPr>
-        <w:spacing w:after="0" w:line="240" w:lineRule="auto"/>
-        <w:rPr>
-          <w:rFonts w:ascii="Times New Roman" w:hAnsi="Times New Roman" w:cs="Times New Roman"/>
-          <w:bCs/>
-        </w:rPr>
-      </w:pPr>
-      <w:r>
-        <w:rPr>
-          <w:rFonts w:ascii="Times New Roman" w:hAnsi="Times New Roman" w:cs="Times New Roman"/>
-          <w:bCs/>
-        </w:rPr>
-        <w:t>Отказаться от курения</w:t>
-      </w:r>
-    </w:p>
-    <w:p>
-      <w:pPr>
-        <w:pStyle w:val="a3"/>
-        <w:numPr>
-          <w:ilvl w:val="0"/>
-          <w:numId w:val="1"/>
-        </w:numPr>
-        <w:spacing w:after="0" w:line="240" w:lineRule="auto"/>
-        <w:rPr>
-          <w:rFonts w:ascii="Times New Roman" w:hAnsi="Times New Roman" w:cs="Times New Roman"/>
-          <w:bCs/>
-        </w:rPr>
-      </w:pPr>
-      <w:r>
-        <w:rPr>
-          <w:rFonts w:ascii="Times New Roman" w:hAnsi="Times New Roman" w:cs="Times New Roman"/>
-          <w:bCs/>
-        </w:rPr>
-        <w:t>Дробное питание небольшими объемами и часто до 5-6 раз в день</w:t>
-      </w:r>
-    </w:p>
-    <w:p>
-      <w:pPr>
-        <w:pStyle w:val="a3"/>
-        <w:numPr>
-          <w:ilvl w:val="0"/>
-          <w:numId w:val="1"/>
-        </w:numPr>
-        <w:spacing w:after="0" w:line="240" w:lineRule="auto"/>
-        <w:rPr>
-          <w:rFonts w:ascii="Times New Roman" w:hAnsi="Times New Roman" w:cs="Times New Roman"/>
-          <w:bCs/>
-        </w:rPr>
-      </w:pPr>
-      <w:r>
-        <w:rPr>
-          <w:rFonts w:ascii="Times New Roman" w:hAnsi="Times New Roman" w:cs="Times New Roman"/>
-          <w:bCs/>
-        </w:rPr>
-        <w:t>После еды не ложиться сразу, последний приме пищи за 2-3 часа до сна</w:t>
-      </w:r>
-    </w:p>
-    <w:p>
-      <w:pPr>
-        <w:pStyle w:val="a3"/>
-        <w:numPr>
-          <w:ilvl w:val="0"/>
-          <w:numId w:val="1"/>
-        </w:numPr>
-        <w:spacing w:after="0" w:line="240" w:lineRule="auto"/>
-        <w:rPr>
-          <w:rFonts w:ascii="Times New Roman" w:hAnsi="Times New Roman" w:cs="Times New Roman"/>
-          <w:bCs/>
-        </w:rPr>
-      </w:pPr>
-      <w:r>
-        <w:rPr>
-          <w:rFonts w:ascii="Times New Roman" w:hAnsi="Times New Roman" w:cs="Times New Roman"/>
-          <w:bCs/>
-        </w:rPr>
-        <w:t>Не работать в наклоне, после еды</w:t>
-      </w:r>
-    </w:p>
-    <w:p>
-      <w:pPr>
-        <w:pStyle w:val="a3"/>
-        <w:numPr>
-          <w:ilvl w:val="0"/>
-          <w:numId w:val="1"/>
-        </w:numPr>
-        <w:spacing w:after="0" w:line="240" w:lineRule="auto"/>
-        <w:rPr>
-          <w:rFonts w:ascii="Times New Roman" w:hAnsi="Times New Roman" w:cs="Times New Roman"/>
-          <w:bCs/>
-        </w:rPr>
-      </w:pPr>
-      <w:r>
-        <w:rPr>
-          <w:rFonts w:ascii="Times New Roman" w:hAnsi="Times New Roman" w:cs="Times New Roman"/>
-          <w:bCs/>
-        </w:rPr>
-        <w:t>Не носить тугих поясов и ограничить физические упражнения на брюшной пресс</w:t>
-      </w:r>
-    </w:p>
-    <w:p>
-      <w:pPr>
-        <w:pStyle w:val="a3"/>
-        <w:numPr>
-          <w:ilvl w:val="0"/>
-          <w:numId w:val="1"/>
-        </w:numPr>
-        <w:spacing w:after="0" w:line="240" w:lineRule="auto"/>
-        <w:rPr>
-          <w:rFonts w:ascii="Times New Roman" w:hAnsi="Times New Roman" w:cs="Times New Roman"/>
-          <w:bCs/>
-        </w:rPr>
-      </w:pPr>
-      <w:r>
-        <w:rPr>
-          <w:rFonts w:ascii="Times New Roman" w:hAnsi="Times New Roman" w:cs="Times New Roman"/>
-          <w:bCs/>
-        </w:rPr>
-        <w:t>Контролировать массу тела, при ее избытке – проводить мероприятия по снижению массы тела</w:t>
-      </w:r>
-    </w:p>
-    <w:p>
-      <w:pPr>
-        <w:spacing w:after="0" w:line="240" w:lineRule="auto"/>
-        <w:rPr>
-          <w:rFonts w:ascii="Times New Roman" w:hAnsi="Times New Roman" w:cs="Times New Roman"/>
-          <w:bCs/>
-        </w:rPr>
       </w:pPr>
     </w:p>
     <w:p>
@@ -610,136 +471,13 @@
         <w:rPr>
           <w:rFonts w:ascii="Times New Roman" w:hAnsi="Times New Roman" w:cs="Times New Roman"/>
           <w:b/>
-          <w:bCs/>
-        </w:rPr>
-      </w:pPr>
-      <w:r>
-        <w:rPr>
-          <w:rFonts w:ascii="Times New Roman" w:hAnsi="Times New Roman" w:cs="Times New Roman"/>
-        </w:rPr>
-        <w:t xml:space="preserve">- </w:t>
-      </w:r>
-      <w:proofErr w:type="spellStart"/>
-      <w:r>
-        <w:rPr>
-          <w:rFonts w:ascii="Times New Roman" w:hAnsi="Times New Roman" w:cs="Times New Roman"/>
-        </w:rPr>
-        <w:t>Эзомепразол</w:t>
-      </w:r>
-      <w:proofErr w:type="spellEnd"/>
-      <w:r>
-        <w:rPr>
-          <w:rFonts w:ascii="Times New Roman" w:hAnsi="Times New Roman" w:cs="Times New Roman"/>
-        </w:rPr>
-        <w:t xml:space="preserve"> (</w:t>
-      </w:r>
-      <w:proofErr w:type="spellStart"/>
-      <w:r>
-        <w:rPr>
-          <w:rFonts w:ascii="Times New Roman" w:hAnsi="Times New Roman" w:cs="Times New Roman"/>
-        </w:rPr>
-        <w:t>Нексиум</w:t>
-      </w:r>
-      <w:proofErr w:type="spellEnd"/>
-      <w:r>
-        <w:rPr>
-          <w:rFonts w:ascii="Times New Roman" w:hAnsi="Times New Roman" w:cs="Times New Roman"/>
-        </w:rPr>
-        <w:t>) 40 мг 1 таб. х 1 раз в день до еды за 30 минут 8 недель, далее – 20 мг 1 таб. х 1 раза в день до еды за 30 минут длительно</w:t>
-      </w:r>
-    </w:p>
-    <w:p>
-      <w:pPr>
-        <w:spacing w:after="0" w:line="240" w:lineRule="auto"/>
-        <w:rPr>
-          <w:rFonts w:ascii="Times New Roman" w:hAnsi="Times New Roman" w:cs="Times New Roman"/>
-        </w:rPr>
-      </w:pPr>
-      <w:r>
-        <w:rPr>
-          <w:rFonts w:ascii="Times New Roman" w:hAnsi="Times New Roman" w:cs="Times New Roman"/>
-        </w:rPr>
-        <w:t xml:space="preserve">- </w:t>
-      </w:r>
-      <w:proofErr w:type="spellStart"/>
-      <w:r>
-        <w:rPr>
-          <w:rFonts w:ascii="Times New Roman" w:hAnsi="Times New Roman" w:cs="Times New Roman"/>
-        </w:rPr>
-        <w:t>Гевискон</w:t>
-      </w:r>
-      <w:proofErr w:type="spellEnd"/>
-      <w:r>
-        <w:rPr>
-          <w:rFonts w:ascii="Times New Roman" w:hAnsi="Times New Roman" w:cs="Times New Roman"/>
-        </w:rPr>
-        <w:t>-форте 1 доза (1 саше/ 1 таб. / 1 мерная ложка) по необходимости</w:t>
-      </w:r>
-    </w:p>
-    <w:p>
-      <w:pPr>
-        <w:spacing w:after="0" w:line="240" w:lineRule="auto"/>
-        <w:rPr>
-          <w:rFonts w:ascii="Times New Roman" w:hAnsi="Times New Roman" w:cs="Times New Roman"/>
-        </w:rPr>
-      </w:pPr>
-      <w:r>
-        <w:rPr>
-          <w:rFonts w:ascii="Times New Roman" w:hAnsi="Times New Roman" w:cs="Times New Roman"/>
-        </w:rPr>
-        <w:t xml:space="preserve">- </w:t>
-      </w:r>
-      <w:proofErr w:type="spellStart"/>
-      <w:r>
-        <w:rPr>
-          <w:rFonts w:ascii="Times New Roman" w:hAnsi="Times New Roman" w:cs="Times New Roman"/>
-        </w:rPr>
-        <w:t>Итоприд</w:t>
-      </w:r>
-      <w:proofErr w:type="spellEnd"/>
-      <w:r>
-        <w:rPr>
-          <w:rFonts w:ascii="Times New Roman" w:hAnsi="Times New Roman" w:cs="Times New Roman"/>
-        </w:rPr>
-        <w:t xml:space="preserve"> (</w:t>
-      </w:r>
-      <w:proofErr w:type="spellStart"/>
-      <w:r>
-        <w:rPr>
-          <w:rFonts w:ascii="Times New Roman" w:hAnsi="Times New Roman" w:cs="Times New Roman"/>
-        </w:rPr>
-        <w:t>Ганатон</w:t>
-      </w:r>
-      <w:proofErr w:type="spellEnd"/>
-      <w:r>
-        <w:rPr>
-          <w:rFonts w:ascii="Times New Roman" w:hAnsi="Times New Roman" w:cs="Times New Roman"/>
-        </w:rPr>
-        <w:t>) 50 мг 1 таб. х 3 раза в день до еды за 30 минут 4 недели</w:t>
-      </w:r>
-    </w:p>
-    <w:p>
-      <w:pPr>
-        <w:spacing w:after="0" w:line="240" w:lineRule="auto"/>
-        <w:rPr>
-          <w:rFonts w:ascii="Times New Roman" w:hAnsi="Times New Roman" w:cs="Times New Roman"/>
-          <w:bCs/>
-        </w:rPr>
-      </w:pPr>
-    </w:p>
-    <w:p>
-      <w:pPr>
-        <w:spacing w:after="0" w:line="240" w:lineRule="auto"/>
+        </w:rPr>
+      </w:pPr>
+      <w:r>
         <w:rPr>
           <w:rFonts w:ascii="Times New Roman" w:hAnsi="Times New Roman" w:cs="Times New Roman"/>
           <w:b/>
         </w:rPr>
-      </w:pPr>
-      <w:r>
-        <w:rPr>
-          <w:rFonts w:ascii="Times New Roman" w:hAnsi="Times New Roman" w:cs="Times New Roman"/>
-          <w:b/>
-        </w:rPr>
         <w:t>Динамическое наблюдение:</w:t>
       </w:r>
     </w:p>
@@ -748,41 +486,15 @@
         <w:spacing w:after="0" w:line="240" w:lineRule="auto"/>
         <w:rPr>
           <w:rFonts w:ascii="Times New Roman" w:hAnsi="Times New Roman" w:cs="Times New Roman"/>
-        </w:rPr>
-      </w:pPr>
-      <w:r>
-        <w:rPr>
-          <w:rFonts w:ascii="Times New Roman" w:hAnsi="Times New Roman" w:cs="Times New Roman"/>
-        </w:rPr>
-        <w:t>- Наблюдение гастроэнтеролога</w:t>
-      </w:r>
-    </w:p>
-    <w:p>
-      <w:pPr>
-        <w:spacing w:after="0" w:line="240" w:lineRule="auto"/>
-        <w:rPr>
-          <w:rFonts w:ascii="Times New Roman" w:hAnsi="Times New Roman" w:cs="Times New Roman"/>
-        </w:rPr>
-      </w:pPr>
-      <w:r>
-        <w:rPr>
-          <w:rFonts w:ascii="Times New Roman" w:hAnsi="Times New Roman" w:cs="Times New Roman"/>
-        </w:rPr>
-        <w:t>- ЭГДС 1 раз в 3-5 лет</w:t>
-      </w:r>
-    </w:p>
-    <w:p>
-      <w:pPr>
-        <w:spacing w:after="0" w:line="240" w:lineRule="auto"/>
-        <w:rPr>
-          <w:rFonts w:ascii="Times New Roman" w:hAnsi="Times New Roman" w:cs="Times New Roman"/>
-        </w:rPr>
-      </w:pPr>
-      <w:r>
-        <w:rPr>
-          <w:rFonts w:ascii="Times New Roman" w:hAnsi="Times New Roman" w:cs="Times New Roman"/>
-        </w:rPr>
-        <w:t>- Общий анализ крови ежегодно</w:t>
+          <w:lang w:val="en-US"/>
+        </w:rPr>
+      </w:pPr>
+      <w:r>
+        <w:rPr>
+          <w:rFonts w:ascii="Times New Roman" w:hAnsi="Times New Roman" w:cs="Times New Roman"/>
+          <w:lang w:val="en-US"/>
+        </w:rPr>
+        <w:t>&lt;OBSERVATION&gt;</w:t>
       </w:r>
     </w:p>
     <w:p>

</xml_diff>